<commit_message>
added CM latest version 3.3.2
</commit_message>
<xml_diff>
--- a/commodity-application-modules/documentation/Commodity Management Change Log.docx
+++ b/commodity-application-modules/documentation/Commodity Management Change Log.docx
@@ -81,14 +81,28 @@
           <w:b w:val="1"/>
           <w:bCs w:val="1"/>
         </w:rPr>
-        <w:t xml:space="preserve">       Release Date </w:t>
+        <w:t xml:space="preserve">       Release </w:t>
       </w:r>
       <w:r>
         <w:rPr>
           <w:b w:val="1"/>
           <w:bCs w:val="1"/>
         </w:rPr>
-        <w:t xml:space="preserve"> March 2020</w:t>
+        <w:t xml:space="preserve">Date </w:t>
+      </w:r>
+      <w:r>
+        <w:rPr>
+          <w:b w:val="1"/>
+          <w:bCs w:val="1"/>
+        </w:rPr>
+        <w:t>March</w:t>
+      </w:r>
+      <w:r>
+        <w:rPr>
+          <w:b w:val="1"/>
+          <w:bCs w:val="1"/>
+        </w:rPr>
+        <w:t xml:space="preserve"> 2020</w:t>
       </w:r>
     </w:p>
     <w:p>
@@ -100,8 +114,10 @@
         </w:numPr>
         <w:spacing w:line="276" w:lineRule="auto"/>
         <w:jc w:val="both"/>
-      </w:pPr>
-      <w:r>
+        <w:rPr/>
+      </w:pPr>
+      <w:r>
+        <w:rPr/>
         <w:t xml:space="preserve">Manage Inventory module </w:t>
       </w:r>
     </w:p>
@@ -154,8 +170,10 @@
         </w:numPr>
         <w:spacing w:line="276" w:lineRule="auto"/>
         <w:jc w:val="both"/>
-      </w:pPr>
-      <w:r>
+        <w:rPr/>
+      </w:pPr>
+      <w:r>
+        <w:rPr/>
         <w:t xml:space="preserve">Inventory Control Card </w:t>
       </w:r>
     </w:p>
@@ -359,8 +377,10 @@
         </w:numPr>
         <w:spacing w:line="276" w:lineRule="auto"/>
         <w:jc w:val="both"/>
-      </w:pPr>
-      <w:r>
+        <w:rPr/>
+      </w:pPr>
+      <w:r>
+        <w:rPr/>
         <w:t xml:space="preserve">HIV and Syphilis Testing Worksheet </w:t>
       </w:r>
     </w:p>
@@ -409,8 +429,10 @@
         </w:numPr>
         <w:spacing w:line="276" w:lineRule="auto"/>
         <w:jc w:val="both"/>
-      </w:pPr>
-      <w:r>
+        <w:rPr/>
+      </w:pPr>
+      <w:r>
+        <w:rPr/>
         <w:t>Stok on Hand</w:t>
       </w:r>
     </w:p>
@@ -1791,13 +1813,352 @@
     </w:p>
     <w:p>
       <w:pPr>
-        <w:pStyle w:val="ListParagraph"/>
-        <w:spacing w:line="276" w:lineRule="auto"/>
-        <w:jc w:val="both"/>
-      </w:pPr>
-    </w:p>
-    <w:p>
-      <w:pPr>
+        <w:pStyle w:val="Normal"/>
+        <w:spacing w:line="276" w:lineRule="auto"/>
+        <w:jc w:val="both"/>
+      </w:pPr>
+      <w:r>
+        <w:rPr/>
+        <w:t xml:space="preserve">Version 3.3.2         Release </w:t>
+      </w:r>
+      <w:r>
+        <w:rPr/>
+        <w:t>Date</w:t>
+      </w:r>
+      <w:r>
+        <w:rPr/>
+        <w:t xml:space="preserve"> 5/10/2020</w:t>
+      </w:r>
+    </w:p>
+    <w:p>
+      <w:pPr>
+        <w:jc w:val="both"/>
+      </w:pPr>
+      <w:r>
+        <w:rPr>
+          <w:rFonts w:ascii="Calibri" w:hAnsi="Calibri" w:eastAsia="Calibri" w:cs="Calibri"/>
+          <w:noProof w:val="0"/>
+          <w:sz w:val="22"/>
+          <w:szCs w:val="22"/>
+          <w:lang w:val="en-US"/>
+        </w:rPr>
+        <w:t>Changes includes:</w:t>
+      </w:r>
+    </w:p>
+    <w:p>
+      <w:pPr>
+        <w:pStyle w:val="ListParagraph"/>
+        <w:numPr>
+          <w:ilvl w:val="0"/>
+          <w:numId w:val="1"/>
+        </w:numPr>
+        <w:jc w:val="both"/>
+        <w:rPr>
+          <w:rFonts w:ascii="Calibri" w:hAnsi="Calibri" w:eastAsia="Calibri" w:cs="Calibri" w:asciiTheme="minorAscii" w:hAnsiTheme="minorAscii" w:eastAsiaTheme="minorAscii" w:cstheme="minorAscii"/>
+          <w:sz w:val="22"/>
+          <w:szCs w:val="22"/>
+        </w:rPr>
+      </w:pPr>
+      <w:r>
+        <w:rPr>
+          <w:rFonts w:ascii="Calibri" w:hAnsi="Calibri" w:eastAsia="Calibri" w:cs="Calibri"/>
+          <w:noProof w:val="0"/>
+          <w:sz w:val="22"/>
+          <w:szCs w:val="22"/>
+          <w:lang w:val="en-US"/>
+        </w:rPr>
+        <w:t>Added Tie Breaker to list of test purpose.</w:t>
+      </w:r>
+    </w:p>
+    <w:p>
+      <w:pPr>
+        <w:pStyle w:val="ListParagraph"/>
+        <w:numPr>
+          <w:ilvl w:val="0"/>
+          <w:numId w:val="1"/>
+        </w:numPr>
+        <w:jc w:val="both"/>
+        <w:rPr>
+          <w:rFonts w:ascii="Calibri" w:hAnsi="Calibri" w:eastAsia="Calibri" w:cs="Calibri" w:asciiTheme="minorAscii" w:hAnsiTheme="minorAscii" w:eastAsiaTheme="minorAscii" w:cstheme="minorAscii"/>
+          <w:sz w:val="22"/>
+          <w:szCs w:val="22"/>
+        </w:rPr>
+      </w:pPr>
+      <w:r>
+        <w:rPr>
+          <w:rFonts w:ascii="Calibri" w:hAnsi="Calibri" w:eastAsia="Calibri" w:cs="Calibri"/>
+          <w:noProof w:val="0"/>
+          <w:sz w:val="22"/>
+          <w:szCs w:val="22"/>
+          <w:lang w:val="en-US"/>
+        </w:rPr>
+        <w:t>Updated NDR extraction with Tie Breaker.</w:t>
+      </w:r>
+    </w:p>
+    <w:p>
+      <w:pPr>
+        <w:pStyle w:val="ListParagraph"/>
+        <w:numPr>
+          <w:ilvl w:val="0"/>
+          <w:numId w:val="1"/>
+        </w:numPr>
+        <w:jc w:val="both"/>
+        <w:rPr>
+          <w:rFonts w:ascii="Calibri" w:hAnsi="Calibri" w:eastAsia="Calibri" w:cs="Calibri" w:asciiTheme="minorAscii" w:hAnsiTheme="minorAscii" w:eastAsiaTheme="minorAscii" w:cstheme="minorAscii"/>
+          <w:noProof w:val="0"/>
+          <w:sz w:val="22"/>
+          <w:szCs w:val="22"/>
+          <w:lang w:val="en-US"/>
+        </w:rPr>
+      </w:pPr>
+      <w:r>
+        <w:rPr>
+          <w:rFonts w:ascii="Calibri" w:hAnsi="Calibri" w:eastAsia="Calibri" w:cs="Calibri"/>
+          <w:noProof w:val="0"/>
+          <w:sz w:val="22"/>
+          <w:szCs w:val="22"/>
+          <w:lang w:val="en-US"/>
+        </w:rPr>
+        <w:t>Resolved t</w:t>
+      </w:r>
+      <w:r>
+        <w:rPr>
+          <w:rFonts w:ascii="Calibri" w:hAnsi="Calibri" w:eastAsia="Calibri" w:cs="Calibri"/>
+          <w:noProof w:val="0"/>
+          <w:sz w:val="22"/>
+          <w:szCs w:val="22"/>
+          <w:lang w:val="en-US"/>
+        </w:rPr>
+        <w:t>he issue with transfer</w:t>
+      </w:r>
+      <w:r>
+        <w:rPr>
+          <w:rFonts w:ascii="Calibri" w:hAnsi="Calibri" w:eastAsia="Calibri" w:cs="Calibri"/>
+          <w:noProof w:val="0"/>
+          <w:sz w:val="22"/>
+          <w:szCs w:val="22"/>
+          <w:lang w:val="en-US"/>
+        </w:rPr>
+        <w:t xml:space="preserve"> operation </w:t>
+      </w:r>
+      <w:r>
+        <w:rPr>
+          <w:rFonts w:ascii="Calibri" w:hAnsi="Calibri" w:eastAsia="Calibri" w:cs="Calibri"/>
+          <w:noProof w:val="0"/>
+          <w:sz w:val="22"/>
+          <w:szCs w:val="22"/>
+          <w:lang w:val="en-US"/>
+        </w:rPr>
+        <w:t>n</w:t>
+      </w:r>
+      <w:r>
+        <w:rPr>
+          <w:rFonts w:ascii="Calibri" w:hAnsi="Calibri" w:eastAsia="Calibri" w:cs="Calibri"/>
+          <w:noProof w:val="0"/>
+          <w:sz w:val="22"/>
+          <w:szCs w:val="22"/>
+          <w:lang w:val="en-US"/>
+        </w:rPr>
+        <w:t>o</w:t>
+      </w:r>
+      <w:r>
+        <w:rPr>
+          <w:rFonts w:ascii="Calibri" w:hAnsi="Calibri" w:eastAsia="Calibri" w:cs="Calibri"/>
+          <w:noProof w:val="0"/>
+          <w:sz w:val="22"/>
+          <w:szCs w:val="22"/>
+          <w:lang w:val="en-US"/>
+        </w:rPr>
+        <w:t xml:space="preserve">t saving </w:t>
+      </w:r>
+    </w:p>
+    <w:p>
+      <w:pPr>
+        <w:pStyle w:val="ListParagraph"/>
+        <w:numPr>
+          <w:ilvl w:val="0"/>
+          <w:numId w:val="1"/>
+        </w:numPr>
+        <w:jc w:val="both"/>
+        <w:rPr>
+          <w:noProof w:val="0"/>
+          <w:sz w:val="22"/>
+          <w:szCs w:val="22"/>
+          <w:lang w:val="en-US"/>
+        </w:rPr>
+      </w:pPr>
+      <w:r>
+        <w:rPr>
+          <w:rFonts w:ascii="Calibri" w:hAnsi="Calibri" w:eastAsia="Calibri" w:cs="Calibri"/>
+          <w:noProof w:val="0"/>
+          <w:sz w:val="22"/>
+          <w:szCs w:val="22"/>
+          <w:lang w:val="en-US"/>
+        </w:rPr>
+        <w:t>Updated facility listing with 1654 facilities.</w:t>
+      </w:r>
+    </w:p>
+    <w:p>
+      <w:pPr>
+        <w:pStyle w:val="ListParagraph"/>
+        <w:numPr>
+          <w:ilvl w:val="0"/>
+          <w:numId w:val="1"/>
+        </w:numPr>
+        <w:jc w:val="both"/>
+        <w:rPr>
+          <w:rFonts w:ascii="Calibri" w:hAnsi="Calibri" w:eastAsia="Calibri" w:cs="Calibri" w:asciiTheme="minorAscii" w:hAnsiTheme="minorAscii" w:eastAsiaTheme="minorAscii" w:cstheme="minorAscii"/>
+          <w:noProof w:val="0"/>
+          <w:sz w:val="22"/>
+          <w:szCs w:val="22"/>
+          <w:lang w:val="en-US"/>
+        </w:rPr>
+      </w:pPr>
+      <w:r>
+        <w:rPr>
+          <w:rFonts w:ascii="Calibri" w:hAnsi="Calibri" w:eastAsia="Calibri" w:cs="Calibri"/>
+          <w:noProof w:val="0"/>
+          <w:sz w:val="22"/>
+          <w:szCs w:val="22"/>
+          <w:lang w:val="en-US"/>
+        </w:rPr>
+        <w:t xml:space="preserve">Implemented state and </w:t>
+      </w:r>
+      <w:r>
+        <w:rPr>
+          <w:rFonts w:ascii="Calibri" w:hAnsi="Calibri" w:eastAsia="Calibri" w:cs="Calibri"/>
+          <w:noProof w:val="0"/>
+          <w:sz w:val="22"/>
+          <w:szCs w:val="22"/>
+          <w:lang w:val="en-US"/>
+        </w:rPr>
+        <w:t>LGA</w:t>
+      </w:r>
+      <w:r>
+        <w:rPr>
+          <w:rFonts w:ascii="Calibri" w:hAnsi="Calibri" w:eastAsia="Calibri" w:cs="Calibri"/>
+          <w:noProof w:val="0"/>
+          <w:sz w:val="22"/>
+          <w:szCs w:val="22"/>
+          <w:lang w:val="en-US"/>
+        </w:rPr>
+        <w:t xml:space="preserve"> dropdown for facility filtering.</w:t>
+      </w:r>
+    </w:p>
+    <w:p>
+      <w:pPr>
+        <w:pStyle w:val="ListParagraph"/>
+        <w:numPr>
+          <w:ilvl w:val="0"/>
+          <w:numId w:val="1"/>
+        </w:numPr>
+        <w:jc w:val="both"/>
+        <w:rPr>
+          <w:rFonts w:ascii="Calibri" w:hAnsi="Calibri" w:eastAsia="Calibri" w:cs="Calibri" w:asciiTheme="minorAscii" w:hAnsiTheme="minorAscii" w:eastAsiaTheme="minorAscii" w:cstheme="minorAscii"/>
+          <w:sz w:val="22"/>
+          <w:szCs w:val="22"/>
+        </w:rPr>
+      </w:pPr>
+      <w:r>
+        <w:rPr>
+          <w:rFonts w:ascii="Calibri" w:hAnsi="Calibri" w:eastAsia="Calibri" w:cs="Calibri"/>
+          <w:noProof w:val="0"/>
+          <w:sz w:val="22"/>
+          <w:szCs w:val="22"/>
+          <w:lang w:val="en-US"/>
+        </w:rPr>
+        <w:t>Added DBS Kits (pack 20 and 50) to RTKs list.</w:t>
+      </w:r>
+    </w:p>
+    <w:p>
+      <w:pPr>
+        <w:pStyle w:val="ListParagraph"/>
+        <w:numPr>
+          <w:ilvl w:val="0"/>
+          <w:numId w:val="1"/>
+        </w:numPr>
+        <w:jc w:val="both"/>
+        <w:rPr>
+          <w:rFonts w:ascii="Calibri" w:hAnsi="Calibri" w:eastAsia="Calibri" w:cs="Calibri" w:asciiTheme="minorAscii" w:hAnsiTheme="minorAscii" w:eastAsiaTheme="minorAscii" w:cstheme="minorAscii"/>
+          <w:sz w:val="22"/>
+          <w:szCs w:val="22"/>
+        </w:rPr>
+      </w:pPr>
+      <w:r>
+        <w:rPr>
+          <w:rFonts w:ascii="Calibri" w:hAnsi="Calibri" w:eastAsia="Calibri" w:cs="Calibri"/>
+          <w:noProof w:val="0"/>
+          <w:sz w:val="22"/>
+          <w:szCs w:val="22"/>
+          <w:lang w:val="en-US"/>
+        </w:rPr>
+        <w:t>Updated NDR extraction with DBS Kits.</w:t>
+      </w:r>
+    </w:p>
+    <w:p>
+      <w:pPr>
+        <w:pStyle w:val="ListParagraph"/>
+        <w:numPr>
+          <w:ilvl w:val="0"/>
+          <w:numId w:val="1"/>
+        </w:numPr>
+        <w:jc w:val="both"/>
+        <w:rPr>
+          <w:rFonts w:ascii="Calibri" w:hAnsi="Calibri" w:eastAsia="Calibri" w:cs="Calibri" w:asciiTheme="minorAscii" w:hAnsiTheme="minorAscii" w:eastAsiaTheme="minorAscii" w:cstheme="minorAscii"/>
+          <w:sz w:val="22"/>
+          <w:szCs w:val="22"/>
+        </w:rPr>
+      </w:pPr>
+      <w:r>
+        <w:rPr>
+          <w:rFonts w:ascii="Calibri" w:hAnsi="Calibri" w:eastAsia="Calibri" w:cs="Calibri"/>
+          <w:noProof w:val="0"/>
+          <w:sz w:val="22"/>
+          <w:szCs w:val="22"/>
+          <w:lang w:val="en-US"/>
+        </w:rPr>
+        <w:t>Updated item expiration to 120 days.</w:t>
+      </w:r>
+    </w:p>
+    <w:p>
+      <w:pPr>
+        <w:pStyle w:val="ListParagraph"/>
+        <w:numPr>
+          <w:ilvl w:val="0"/>
+          <w:numId w:val="1"/>
+        </w:numPr>
+        <w:jc w:val="both"/>
+        <w:rPr>
+          <w:noProof w:val="0"/>
+          <w:sz w:val="22"/>
+          <w:szCs w:val="22"/>
+          <w:lang w:val="en-US"/>
+        </w:rPr>
+      </w:pPr>
+      <w:r>
+        <w:rPr>
+          <w:rFonts w:ascii="Calibri" w:hAnsi="Calibri" w:eastAsia="Calibri" w:cs="Calibri"/>
+          <w:noProof w:val="0"/>
+          <w:sz w:val="22"/>
+          <w:szCs w:val="22"/>
+          <w:lang w:val="en-US"/>
+        </w:rPr>
+        <w:t>Inventory management was deactivated for users from creating new item, st</w:t>
+      </w:r>
+      <w:r>
+        <w:rPr>
+          <w:rFonts w:ascii="Calibri" w:hAnsi="Calibri" w:eastAsia="Calibri" w:cs="Calibri"/>
+          <w:noProof w:val="0"/>
+          <w:sz w:val="22"/>
+          <w:szCs w:val="22"/>
+          <w:lang w:val="en-US"/>
+        </w:rPr>
+        <w:t>ockroom, testing point and external health facilities.</w:t>
+      </w:r>
+    </w:p>
+    <w:p>
+      <w:pPr>
+        <w:pStyle w:val="Normal"/>
         <w:spacing w:line="276" w:lineRule="auto"/>
         <w:jc w:val="both"/>
       </w:pPr>
@@ -1907,16 +2268,16 @@
     <w:nsid w:val="13171633"/>
     <w:multiLevelType w:val="hybridMultilevel"/>
     <w:tmpl w:val="2B8ABB6E"/>
-    <w:lvl w:ilvl="0" w:tplc="0409000F">
+    <w:lvl w:ilvl="0">
       <w:start w:val="1"/>
-      <w:numFmt w:val="decimal"/>
-      <w:lvlText w:val="%1."/>
+      <w:numFmt w:val="bullet"/>
+      <w:lvlText w:val=""/>
       <w:lvlJc w:val="left"/>
       <w:pPr>
         <w:ind w:left="720" w:hanging="360"/>
       </w:pPr>
       <w:rPr>
-        <w:rFonts w:hint="default"/>
+        <w:rFonts w:hint="default" w:ascii="Symbol" w:hAnsi="Symbol"/>
       </w:rPr>
     </w:lvl>
     <w:lvl w:ilvl="1" w:tplc="04090019" w:tentative="1">

</xml_diff>

<commit_message>
updated version to 4.0.0
</commit_message>
<xml_diff>
--- a/commodity-application-modules/documentation/Commodity Management Change Log.docx
+++ b/commodity-application-modules/documentation/Commodity Management Change Log.docx
@@ -2155,6 +2155,531 @@
         </w:rPr>
         <w:t>ockroom, testing point and external health facilities.</w:t>
       </w:r>
+    </w:p>
+    <w:p>
+      <w:pPr>
+        <w:pStyle w:val="Normal"/>
+        <w:jc w:val="both"/>
+        <w:rPr>
+          <w:rFonts w:ascii="Calibri" w:hAnsi="Calibri" w:eastAsia="Calibri" w:cs="Calibri"/>
+          <w:noProof w:val="0"/>
+          <w:sz w:val="22"/>
+          <w:szCs w:val="22"/>
+          <w:lang w:val="en-US"/>
+        </w:rPr>
+      </w:pPr>
+      <w:r>
+        <w:rPr>
+          <w:rFonts w:ascii="Calibri" w:hAnsi="Calibri" w:eastAsia="Calibri" w:cs="Calibri"/>
+          <w:noProof w:val="0"/>
+          <w:sz w:val="22"/>
+          <w:szCs w:val="22"/>
+          <w:lang w:val="en-US"/>
+        </w:rPr>
+        <w:t>Version 3.3.3          Release Date 21/10/2020</w:t>
+      </w:r>
+    </w:p>
+    <w:p>
+      <w:pPr>
+        <w:pStyle w:val="Normal"/>
+        <w:jc w:val="both"/>
+        <w:rPr>
+          <w:rFonts w:ascii="Calibri" w:hAnsi="Calibri" w:eastAsia="Calibri" w:cs="Calibri"/>
+          <w:noProof w:val="0"/>
+          <w:sz w:val="22"/>
+          <w:szCs w:val="22"/>
+          <w:lang w:val="en-US"/>
+        </w:rPr>
+      </w:pPr>
+      <w:r>
+        <w:rPr>
+          <w:rFonts w:ascii="Calibri" w:hAnsi="Calibri" w:eastAsia="Calibri" w:cs="Calibri"/>
+          <w:noProof w:val="0"/>
+          <w:sz w:val="22"/>
+          <w:szCs w:val="22"/>
+          <w:lang w:val="en-US"/>
+        </w:rPr>
+        <w:t>Update include:</w:t>
+      </w:r>
+    </w:p>
+    <w:p>
+      <w:pPr>
+        <w:pStyle w:val="Normal"/>
+        <w:jc w:val="both"/>
+        <w:rPr>
+          <w:rFonts w:ascii="Calibri" w:hAnsi="Calibri" w:eastAsia="Calibri" w:cs="Calibri"/>
+          <w:noProof w:val="0"/>
+          <w:sz w:val="22"/>
+          <w:szCs w:val="22"/>
+          <w:lang w:val="en-US"/>
+        </w:rPr>
+      </w:pPr>
+      <w:r>
+        <w:rPr>
+          <w:rFonts w:ascii="Calibri" w:hAnsi="Calibri" w:eastAsia="Calibri" w:cs="Calibri"/>
+          <w:noProof w:val="0"/>
+          <w:sz w:val="22"/>
+          <w:szCs w:val="22"/>
+          <w:lang w:val="en-US"/>
+        </w:rPr>
+        <w:t xml:space="preserve">Issues with inability to </w:t>
+      </w:r>
+      <w:r>
+        <w:rPr>
+          <w:rFonts w:ascii="Calibri" w:hAnsi="Calibri" w:eastAsia="Calibri" w:cs="Calibri"/>
+          <w:noProof w:val="0"/>
+          <w:sz w:val="22"/>
+          <w:szCs w:val="22"/>
+          <w:lang w:val="en-US"/>
+        </w:rPr>
+        <w:t>extract</w:t>
+      </w:r>
+      <w:r>
+        <w:rPr>
+          <w:rFonts w:ascii="Calibri" w:hAnsi="Calibri" w:eastAsia="Calibri" w:cs="Calibri"/>
+          <w:noProof w:val="0"/>
+          <w:sz w:val="22"/>
+          <w:szCs w:val="22"/>
+          <w:lang w:val="en-US"/>
+        </w:rPr>
+        <w:t xml:space="preserve"> NDR files from the CM module was fixed </w:t>
+      </w:r>
+    </w:p>
+    <w:p>
+      <w:pPr>
+        <w:pStyle w:val="Normal"/>
+        <w:jc w:val="both"/>
+        <w:rPr>
+          <w:rFonts w:ascii="Calibri" w:hAnsi="Calibri" w:eastAsia="Calibri" w:cs="Calibri"/>
+          <w:noProof w:val="0"/>
+          <w:sz w:val="22"/>
+          <w:szCs w:val="22"/>
+          <w:lang w:val="en-US"/>
+        </w:rPr>
+      </w:pPr>
+    </w:p>
+    <w:p>
+      <w:pPr>
+        <w:pStyle w:val="Normal"/>
+        <w:jc w:val="both"/>
+        <w:rPr>
+          <w:rFonts w:ascii="Calibri" w:hAnsi="Calibri" w:eastAsia="Calibri" w:cs="Calibri"/>
+          <w:noProof w:val="0"/>
+          <w:sz w:val="22"/>
+          <w:szCs w:val="22"/>
+          <w:lang w:val="en-US"/>
+        </w:rPr>
+      </w:pPr>
+      <w:r>
+        <w:rPr>
+          <w:rFonts w:ascii="Calibri" w:hAnsi="Calibri" w:eastAsia="Calibri" w:cs="Calibri"/>
+          <w:noProof w:val="0"/>
+          <w:sz w:val="22"/>
+          <w:szCs w:val="22"/>
+          <w:lang w:val="en-US"/>
+        </w:rPr>
+        <w:t xml:space="preserve">Version 3.3.4          Release Date </w:t>
+      </w:r>
+      <w:r>
+        <w:rPr>
+          <w:rFonts w:ascii="Calibri" w:hAnsi="Calibri" w:eastAsia="Calibri" w:cs="Calibri"/>
+          <w:noProof w:val="0"/>
+          <w:sz w:val="22"/>
+          <w:szCs w:val="22"/>
+          <w:lang w:val="en-US"/>
+        </w:rPr>
+        <w:t>28/10/2020</w:t>
+      </w:r>
+    </w:p>
+    <w:p>
+      <w:pPr>
+        <w:pStyle w:val="Normal"/>
+        <w:jc w:val="both"/>
+        <w:rPr>
+          <w:rFonts w:ascii="Calibri" w:hAnsi="Calibri" w:eastAsia="Calibri" w:cs="Calibri"/>
+          <w:noProof w:val="0"/>
+          <w:sz w:val="22"/>
+          <w:szCs w:val="22"/>
+          <w:lang w:val="en-US"/>
+        </w:rPr>
+      </w:pPr>
+      <w:r>
+        <w:rPr>
+          <w:rFonts w:ascii="Calibri" w:hAnsi="Calibri" w:eastAsia="Calibri" w:cs="Calibri"/>
+          <w:noProof w:val="0"/>
+          <w:sz w:val="22"/>
+          <w:szCs w:val="22"/>
+          <w:lang w:val="en-US"/>
+        </w:rPr>
+        <w:t>Changes Include:</w:t>
+      </w:r>
+    </w:p>
+    <w:p>
+      <w:pPr>
+        <w:pStyle w:val="Normal"/>
+        <w:jc w:val="both"/>
+        <w:rPr>
+          <w:rFonts w:ascii="Calibri" w:hAnsi="Calibri" w:eastAsia="Calibri" w:cs="Calibri"/>
+          <w:noProof w:val="0"/>
+          <w:sz w:val="22"/>
+          <w:szCs w:val="22"/>
+          <w:lang w:val="en-US"/>
+        </w:rPr>
+      </w:pPr>
+      <w:r>
+        <w:rPr>
+          <w:rFonts w:ascii="Calibri" w:hAnsi="Calibri" w:eastAsia="Calibri" w:cs="Calibri"/>
+          <w:noProof w:val="0"/>
+          <w:sz w:val="22"/>
+          <w:szCs w:val="22"/>
+          <w:lang w:val="en-US"/>
+        </w:rPr>
+        <w:t>The export plugin was updated to capture the</w:t>
+      </w:r>
+      <w:r>
+        <w:rPr>
+          <w:rFonts w:ascii="Calibri" w:hAnsi="Calibri" w:eastAsia="Calibri" w:cs="Calibri"/>
+          <w:noProof w:val="0"/>
+          <w:sz w:val="22"/>
+          <w:szCs w:val="22"/>
+          <w:lang w:val="en-US"/>
+        </w:rPr>
+        <w:t xml:space="preserve"> correct</w:t>
+      </w:r>
+      <w:r>
+        <w:rPr>
+          <w:rFonts w:ascii="Calibri" w:hAnsi="Calibri" w:eastAsia="Calibri" w:cs="Calibri"/>
+          <w:noProof w:val="0"/>
+          <w:sz w:val="22"/>
+          <w:szCs w:val="22"/>
+          <w:lang w:val="en-US"/>
+        </w:rPr>
+        <w:t xml:space="preserve"> facility </w:t>
+      </w:r>
+      <w:r>
+        <w:rPr>
+          <w:rFonts w:ascii="Calibri" w:hAnsi="Calibri" w:eastAsia="Calibri" w:cs="Calibri"/>
+          <w:noProof w:val="0"/>
+          <w:sz w:val="22"/>
+          <w:szCs w:val="22"/>
+          <w:lang w:val="en-US"/>
+        </w:rPr>
+        <w:t>datim</w:t>
+      </w:r>
+      <w:r>
+        <w:rPr>
+          <w:rFonts w:ascii="Calibri" w:hAnsi="Calibri" w:eastAsia="Calibri" w:cs="Calibri"/>
+          <w:noProof w:val="0"/>
+          <w:sz w:val="22"/>
+          <w:szCs w:val="22"/>
+          <w:lang w:val="en-US"/>
+        </w:rPr>
+        <w:t xml:space="preserve"> code </w:t>
+      </w:r>
+      <w:r>
+        <w:rPr>
+          <w:rFonts w:ascii="Calibri" w:hAnsi="Calibri" w:eastAsia="Calibri" w:cs="Calibri"/>
+          <w:noProof w:val="0"/>
+          <w:sz w:val="22"/>
+          <w:szCs w:val="22"/>
+          <w:lang w:val="en-US"/>
+        </w:rPr>
+        <w:t xml:space="preserve">when exporting </w:t>
+      </w:r>
+      <w:r>
+        <w:rPr>
+          <w:rFonts w:ascii="Calibri" w:hAnsi="Calibri" w:eastAsia="Calibri" w:cs="Calibri"/>
+          <w:noProof w:val="0"/>
+          <w:sz w:val="22"/>
+          <w:szCs w:val="22"/>
+          <w:lang w:val="en-US"/>
+        </w:rPr>
+        <w:t xml:space="preserve">as </w:t>
+      </w:r>
+      <w:r>
+        <w:rPr>
+          <w:rFonts w:ascii="Calibri" w:hAnsi="Calibri" w:eastAsia="Calibri" w:cs="Calibri"/>
+          <w:noProof w:val="0"/>
+          <w:sz w:val="22"/>
+          <w:szCs w:val="22"/>
+          <w:lang w:val="en-US"/>
+        </w:rPr>
+        <w:t>against the facility unique ID</w:t>
+      </w:r>
+    </w:p>
+    <w:p>
+      <w:pPr>
+        <w:pStyle w:val="Normal"/>
+        <w:jc w:val="both"/>
+        <w:rPr>
+          <w:rFonts w:ascii="Calibri" w:hAnsi="Calibri" w:eastAsia="Calibri" w:cs="Calibri"/>
+          <w:noProof w:val="0"/>
+          <w:sz w:val="22"/>
+          <w:szCs w:val="22"/>
+          <w:lang w:val="en-US"/>
+        </w:rPr>
+      </w:pPr>
+    </w:p>
+    <w:p>
+      <w:pPr>
+        <w:pStyle w:val="Normal"/>
+        <w:jc w:val="both"/>
+        <w:rPr>
+          <w:rFonts w:ascii="Calibri" w:hAnsi="Calibri" w:eastAsia="Calibri" w:cs="Calibri"/>
+          <w:noProof w:val="0"/>
+          <w:sz w:val="22"/>
+          <w:szCs w:val="22"/>
+          <w:lang w:val="en-US"/>
+        </w:rPr>
+      </w:pPr>
+      <w:r>
+        <w:rPr>
+          <w:rFonts w:ascii="Calibri" w:hAnsi="Calibri" w:eastAsia="Calibri" w:cs="Calibri"/>
+          <w:noProof w:val="0"/>
+          <w:sz w:val="22"/>
+          <w:szCs w:val="22"/>
+          <w:lang w:val="en-US"/>
+        </w:rPr>
+        <w:t>Version 4.0.0   Release Date 17/12/2020</w:t>
+      </w:r>
+    </w:p>
+    <w:p>
+      <w:pPr>
+        <w:pStyle w:val="Normal"/>
+        <w:jc w:val="both"/>
+        <w:rPr>
+          <w:rFonts w:ascii="Calibri" w:hAnsi="Calibri" w:eastAsia="Calibri" w:cs="Calibri"/>
+          <w:noProof w:val="0"/>
+          <w:sz w:val="22"/>
+          <w:szCs w:val="22"/>
+          <w:lang w:val="en-US"/>
+        </w:rPr>
+      </w:pPr>
+      <w:r>
+        <w:rPr>
+          <w:rFonts w:ascii="Calibri" w:hAnsi="Calibri" w:eastAsia="Calibri" w:cs="Calibri"/>
+          <w:noProof w:val="0"/>
+          <w:sz w:val="22"/>
+          <w:szCs w:val="22"/>
+          <w:lang w:val="en-US"/>
+        </w:rPr>
+        <w:t>Changes Include:</w:t>
+      </w:r>
+    </w:p>
+    <w:p>
+      <w:pPr>
+        <w:pStyle w:val="Normal"/>
+        <w:jc w:val="both"/>
+        <w:rPr>
+          <w:rFonts w:ascii="Calibri" w:hAnsi="Calibri" w:eastAsia="Calibri" w:cs="Calibri"/>
+          <w:noProof w:val="0"/>
+          <w:sz w:val="22"/>
+          <w:szCs w:val="22"/>
+          <w:lang w:val="en-US"/>
+        </w:rPr>
+      </w:pPr>
+      <w:r>
+        <w:rPr>
+          <w:rFonts w:ascii="Calibri" w:hAnsi="Calibri" w:eastAsia="Calibri" w:cs="Calibri"/>
+          <w:noProof w:val="0"/>
+          <w:sz w:val="22"/>
+          <w:szCs w:val="22"/>
+          <w:lang w:val="en-US"/>
+        </w:rPr>
+        <w:t xml:space="preserve">Commodity Management Pharmacy module </w:t>
+      </w:r>
+    </w:p>
+    <w:p>
+      <w:pPr>
+        <w:pStyle w:val="Normal"/>
+        <w:jc w:val="both"/>
+        <w:rPr>
+          <w:rFonts w:ascii="Calibri" w:hAnsi="Calibri" w:eastAsia="Calibri" w:cs="Calibri"/>
+          <w:noProof w:val="0"/>
+          <w:sz w:val="22"/>
+          <w:szCs w:val="22"/>
+          <w:lang w:val="en-US"/>
+        </w:rPr>
+      </w:pPr>
+      <w:r>
+        <w:rPr>
+          <w:rFonts w:ascii="Calibri" w:hAnsi="Calibri" w:eastAsia="Calibri" w:cs="Calibri"/>
+          <w:noProof w:val="0"/>
+          <w:sz w:val="22"/>
+          <w:szCs w:val="22"/>
+          <w:lang w:val="en-US"/>
+        </w:rPr>
+        <w:t xml:space="preserve">Pharmacy daily worksheet </w:t>
+      </w:r>
+    </w:p>
+    <w:p>
+      <w:pPr>
+        <w:pStyle w:val="Normal"/>
+        <w:jc w:val="both"/>
+        <w:rPr>
+          <w:rFonts w:ascii="Calibri" w:hAnsi="Calibri" w:eastAsia="Calibri" w:cs="Calibri"/>
+          <w:noProof w:val="0"/>
+          <w:sz w:val="22"/>
+          <w:szCs w:val="22"/>
+          <w:lang w:val="en-US"/>
+        </w:rPr>
+      </w:pPr>
+      <w:r>
+        <w:rPr>
+          <w:rFonts w:ascii="Calibri" w:hAnsi="Calibri" w:eastAsia="Calibri" w:cs="Calibri"/>
+          <w:noProof w:val="0"/>
+          <w:sz w:val="22"/>
+          <w:szCs w:val="22"/>
+          <w:lang w:val="en-US"/>
+        </w:rPr>
+        <w:t>Built in ARV items</w:t>
+      </w:r>
+    </w:p>
+    <w:p>
+      <w:pPr>
+        <w:jc w:val="both"/>
+      </w:pPr>
+      <w:r>
+        <w:rPr>
+          <w:rFonts w:ascii="Calibri" w:hAnsi="Calibri" w:eastAsia="Calibri" w:cs="Calibri"/>
+          <w:noProof w:val="0"/>
+          <w:sz w:val="22"/>
+          <w:szCs w:val="22"/>
+          <w:lang w:val="en-US"/>
+        </w:rPr>
+        <w:t>Pharmacy module</w:t>
+      </w:r>
+    </w:p>
+    <w:p>
+      <w:pPr>
+        <w:pStyle w:val="ListParagraph"/>
+        <w:numPr>
+          <w:ilvl w:val="0"/>
+          <w:numId w:val="2"/>
+        </w:numPr>
+        <w:jc w:val="both"/>
+        <w:rPr>
+          <w:rFonts w:ascii="Calibri" w:hAnsi="Calibri" w:eastAsia="Calibri" w:cs="Calibri" w:asciiTheme="minorAscii" w:hAnsiTheme="minorAscii" w:eastAsiaTheme="minorAscii" w:cstheme="minorAscii"/>
+          <w:sz w:val="22"/>
+          <w:szCs w:val="22"/>
+        </w:rPr>
+      </w:pPr>
+      <w:r>
+        <w:rPr>
+          <w:rFonts w:ascii="Calibri" w:hAnsi="Calibri" w:eastAsia="Calibri" w:cs="Calibri"/>
+          <w:noProof w:val="0"/>
+          <w:sz w:val="22"/>
+          <w:szCs w:val="22"/>
+          <w:lang w:val="en-US"/>
+        </w:rPr>
+        <w:t>NDR Extraction for pharmacy data (based on the modified xsd).</w:t>
+      </w:r>
+    </w:p>
+    <w:p>
+      <w:pPr>
+        <w:jc w:val="both"/>
+      </w:pPr>
+      <w:r>
+        <w:rPr>
+          <w:rFonts w:ascii="Calibri" w:hAnsi="Calibri" w:eastAsia="Calibri" w:cs="Calibri"/>
+          <w:noProof w:val="0"/>
+          <w:sz w:val="22"/>
+          <w:szCs w:val="22"/>
+          <w:lang w:val="en-US"/>
+        </w:rPr>
+        <w:t xml:space="preserve"> </w:t>
+      </w:r>
+    </w:p>
+    <w:p>
+      <w:pPr>
+        <w:jc w:val="both"/>
+      </w:pPr>
+      <w:r>
+        <w:rPr>
+          <w:rFonts w:ascii="Calibri" w:hAnsi="Calibri" w:eastAsia="Calibri" w:cs="Calibri"/>
+          <w:noProof w:val="0"/>
+          <w:sz w:val="22"/>
+          <w:szCs w:val="22"/>
+          <w:lang w:val="en-US"/>
+        </w:rPr>
+        <w:t>Feedback from RTK usage</w:t>
+      </w:r>
+    </w:p>
+    <w:p>
+      <w:pPr>
+        <w:pStyle w:val="ListParagraph"/>
+        <w:numPr>
+          <w:ilvl w:val="0"/>
+          <w:numId w:val="2"/>
+        </w:numPr>
+        <w:jc w:val="both"/>
+        <w:rPr>
+          <w:rFonts w:ascii="Calibri" w:hAnsi="Calibri" w:eastAsia="Calibri" w:cs="Calibri" w:asciiTheme="minorAscii" w:hAnsiTheme="minorAscii" w:eastAsiaTheme="minorAscii" w:cstheme="minorAscii"/>
+          <w:sz w:val="22"/>
+          <w:szCs w:val="22"/>
+        </w:rPr>
+      </w:pPr>
+      <w:r>
+        <w:rPr>
+          <w:rFonts w:ascii="Calibri" w:hAnsi="Calibri" w:eastAsia="Calibri" w:cs="Calibri"/>
+          <w:noProof w:val="0"/>
+          <w:sz w:val="22"/>
+          <w:szCs w:val="22"/>
+          <w:lang w:val="en-US"/>
+        </w:rPr>
+        <w:t>Item expiration dropdown doesn’t reflect the commodity used when clicked.</w:t>
+      </w:r>
+    </w:p>
+    <w:p>
+      <w:pPr>
+        <w:pStyle w:val="ListParagraph"/>
+        <w:numPr>
+          <w:ilvl w:val="0"/>
+          <w:numId w:val="2"/>
+        </w:numPr>
+        <w:jc w:val="both"/>
+        <w:rPr>
+          <w:rFonts w:ascii="Calibri" w:hAnsi="Calibri" w:eastAsia="Calibri" w:cs="Calibri" w:asciiTheme="minorAscii" w:hAnsiTheme="minorAscii" w:eastAsiaTheme="minorAscii" w:cstheme="minorAscii"/>
+          <w:sz w:val="22"/>
+          <w:szCs w:val="22"/>
+        </w:rPr>
+      </w:pPr>
+      <w:r>
+        <w:rPr>
+          <w:rFonts w:ascii="Calibri" w:hAnsi="Calibri" w:eastAsia="Calibri" w:cs="Calibri"/>
+          <w:noProof w:val="0"/>
+          <w:sz w:val="22"/>
+          <w:szCs w:val="22"/>
+          <w:lang w:val="en-US"/>
+        </w:rPr>
+        <w:t>Stock on hand should also have a text box by the side of the quantity to enable users document the reason for altering the quantity</w:t>
+      </w:r>
+    </w:p>
+    <w:p>
+      <w:pPr>
+        <w:pStyle w:val="Normal"/>
+        <w:jc w:val="both"/>
+        <w:rPr>
+          <w:rFonts w:ascii="Calibri" w:hAnsi="Calibri" w:eastAsia="Calibri" w:cs="Calibri"/>
+          <w:noProof w:val="0"/>
+          <w:sz w:val="22"/>
+          <w:szCs w:val="22"/>
+          <w:lang w:val="en-US"/>
+        </w:rPr>
+      </w:pPr>
+    </w:p>
+    <w:p>
+      <w:pPr>
+        <w:pStyle w:val="Normal"/>
+        <w:jc w:val="both"/>
+        <w:rPr>
+          <w:rFonts w:ascii="Calibri" w:hAnsi="Calibri" w:eastAsia="Calibri" w:cs="Calibri"/>
+          <w:noProof w:val="0"/>
+          <w:sz w:val="22"/>
+          <w:szCs w:val="22"/>
+          <w:lang w:val="en-US"/>
+        </w:rPr>
+      </w:pPr>
     </w:p>
     <w:p>
       <w:pPr>

</xml_diff>